<commit_message>
The development of basic game mechanics
- Basic architecture of Player class was added,
- Handing out the cards works,
- Binding player cards to listbox was added,,
- Basic mechanism responsible for selecting the cards to throw was added,
- Basic mechanism responsible for taking the cards from the deck was added,
- Reshuffling the cards in case of lack of needed amount of cards in the deck works,
- Symbols of the cards was added to overrided ToString() method,
- Sorting the cards in player's hand works,
- Basic mechanism of throwing cards to the table was added.
</commit_message>
<xml_diff>
--- a/MakaoSpecyfikacja.docx
+++ b/MakaoSpecyfikacja.docx
@@ -237,19 +237,7 @@
           <w:sz w:val="24"/>
         </w:rPr>
         <w:br/>
-        <w:t xml:space="preserve">- Król (SERCE, PIK) – (KARTY BITEWNE) te dwie karty powodują, że następny w kolejności gracz bierze 5 kart. </w:t>
-      </w:r>
-      <w:r>
-        <w:rPr>
-          <w:sz w:val="24"/>
-        </w:rPr>
-        <w:t>Uwaga! KARTY BITEWNE można przebijać innymi KARTAMI BITEWNYMI, zgodnie z zasadami z pkt. 4.</w:t>
-      </w:r>
-      <w:r>
-        <w:rPr>
-          <w:sz w:val="24"/>
-        </w:rPr>
-        <w:t xml:space="preserve"> Pozostałe króle są kartami bez działania.</w:t>
+        <w:t>- Król (SERCE, PIK) – (KARTY BITEWNE) te dwie karty powodują, że następny w kolejności gracz bierze 5 kart. Uwaga! KARTY BITEWNE można przebijać innymi KARTAMI BITEWNYMI, zgodnie z zasadami z pkt. 4. Pozostałe króle są kartami bez działania.</w:t>
       </w:r>
     </w:p>
     <w:p>
@@ -327,8 +315,100 @@
         </w:rPr>
         <w:t>Celem gry jest pozbycie się wszystkich kart.</w:t>
       </w:r>
+    </w:p>
+    <w:p>
+      <w:pPr>
+        <w:rPr>
+          <w:rFonts w:ascii="Segoe UI Symbol" w:hAnsi="Segoe UI Symbol"/>
+          <w:sz w:val="24"/>
+        </w:rPr>
+      </w:pPr>
       <w:bookmarkStart w:id="0" w:name="_GoBack"/>
       <w:bookmarkEnd w:id="0"/>
+      <w:r>
+        <w:rPr>
+          <mc:AlternateContent>
+            <mc:Choice Requires="w16se">
+              <w:rFonts w:ascii="Segoe UI Symbol" w:hAnsi="Segoe UI Symbol"/>
+            </mc:Choice>
+            <mc:Fallback>
+              <w:rFonts w:ascii="Segoe UI Emoji" w:eastAsia="Segoe UI Emoji" w:hAnsi="Segoe UI Emoji" w:cs="Segoe UI Emoji"/>
+            </mc:Fallback>
+          </mc:AlternateContent>
+          <w:sz w:val="24"/>
+        </w:rPr>
+        <mc:AlternateContent>
+          <mc:Choice Requires="w16se">
+            <w16se:symEx w16se:font="Segoe UI Emoji" w16se:char="2665"/>
+          </mc:Choice>
+          <mc:Fallback>
+            <w:t>♥</w:t>
+          </mc:Fallback>
+        </mc:AlternateContent>
+      </w:r>
+      <w:r>
+        <w:rPr>
+          <mc:AlternateContent>
+            <mc:Choice Requires="w16se">
+              <w:rFonts w:ascii="Segoe UI Symbol" w:hAnsi="Segoe UI Symbol"/>
+            </mc:Choice>
+            <mc:Fallback>
+              <w:rFonts w:ascii="Segoe UI Emoji" w:eastAsia="Segoe UI Emoji" w:hAnsi="Segoe UI Emoji" w:cs="Segoe UI Emoji"/>
+            </mc:Fallback>
+          </mc:AlternateContent>
+          <w:sz w:val="24"/>
+        </w:rPr>
+        <mc:AlternateContent>
+          <mc:Choice Requires="w16se">
+            <w16se:symEx w16se:font="Segoe UI Emoji" w16se:char="2660"/>
+          </mc:Choice>
+          <mc:Fallback>
+            <w:t>♠</w:t>
+          </mc:Fallback>
+        </mc:AlternateContent>
+      </w:r>
+      <w:r>
+        <w:rPr>
+          <mc:AlternateContent>
+            <mc:Choice Requires="w16se">
+              <w:rFonts w:ascii="Segoe UI Symbol" w:hAnsi="Segoe UI Symbol"/>
+            </mc:Choice>
+            <mc:Fallback>
+              <w:rFonts w:ascii="Segoe UI Emoji" w:eastAsia="Segoe UI Emoji" w:hAnsi="Segoe UI Emoji" w:cs="Segoe UI Emoji"/>
+            </mc:Fallback>
+          </mc:AlternateContent>
+          <w:sz w:val="24"/>
+        </w:rPr>
+        <mc:AlternateContent>
+          <mc:Choice Requires="w16se">
+            <w16se:symEx w16se:font="Segoe UI Emoji" w16se:char="2663"/>
+          </mc:Choice>
+          <mc:Fallback>
+            <w:t>♣</w:t>
+          </mc:Fallback>
+        </mc:AlternateContent>
+      </w:r>
+      <w:r>
+        <w:rPr>
+          <mc:AlternateContent>
+            <mc:Choice Requires="w16se">
+              <w:rFonts w:ascii="Segoe UI Symbol" w:hAnsi="Segoe UI Symbol"/>
+            </mc:Choice>
+            <mc:Fallback>
+              <w:rFonts w:ascii="Segoe UI Emoji" w:eastAsia="Segoe UI Emoji" w:hAnsi="Segoe UI Emoji" w:cs="Segoe UI Emoji"/>
+            </mc:Fallback>
+          </mc:AlternateContent>
+          <w:sz w:val="24"/>
+        </w:rPr>
+        <mc:AlternateContent>
+          <mc:Choice Requires="w16se">
+            <w16se:symEx w16se:font="Segoe UI Emoji" w16se:char="2666"/>
+          </mc:Choice>
+          <mc:Fallback>
+            <w:t>♦</w:t>
+          </mc:Fallback>
+        </mc:AlternateContent>
+      </w:r>
     </w:p>
     <w:sectPr>
       <w:pgSz w:w="11906" w:h="16838"/>

</xml_diff>